<commit_message>
update scripts and class diagram and add sequence diagrams
</commit_message>
<xml_diff>
--- a/scripts.docx
+++ b/scripts.docx
@@ -795,23 +795,7 @@
           <w:sz w:val="28"/>
           <w:szCs w:val="28"/>
         </w:rPr>
-        <w:t>е, при этом е</w:t>
-      </w:r>
-      <w:r>
-        <w:rPr>
-          <w:rFonts w:ascii="Times New Roman" w:hAnsi="Times New Roman" w:cs="Times New Roman"/>
-          <w:sz w:val="28"/>
-          <w:szCs w:val="28"/>
-        </w:rPr>
-        <w:t>сли в указанном направлении находится</w:t>
-      </w:r>
-      <w:r>
-        <w:rPr>
-          <w:rFonts w:ascii="Times New Roman" w:hAnsi="Times New Roman" w:cs="Times New Roman"/>
-          <w:sz w:val="28"/>
-          <w:szCs w:val="28"/>
-        </w:rPr>
-        <w:t>…</w:t>
+        <w:t>е, при этом если в указанном направлении находится…</w:t>
       </w:r>
     </w:p>
     <w:p>
@@ -1264,31 +1248,7 @@
           <w:sz w:val="28"/>
           <w:szCs w:val="28"/>
         </w:rPr>
-        <w:t xml:space="preserve">е </w:t>
-      </w:r>
-      <w:r>
-        <w:rPr>
-          <w:rFonts w:ascii="Times New Roman" w:hAnsi="Times New Roman" w:cs="Times New Roman"/>
-          <w:sz w:val="28"/>
-          <w:szCs w:val="28"/>
-        </w:rPr>
-        <w:t xml:space="preserve">робот пытается сделать шаг в направлении, где нет ни стены, ни болота (замерзшее болото не считается), в такой очередности: </w:t>
-      </w:r>
-      <w:r>
-        <w:rPr>
-          <w:rFonts w:ascii="Times New Roman" w:hAnsi="Times New Roman" w:cs="Times New Roman"/>
-          <w:sz w:val="28"/>
-          <w:szCs w:val="28"/>
-        </w:rPr>
-        <w:t>вверх</w:t>
-      </w:r>
-      <w:r>
-        <w:rPr>
-          <w:rFonts w:ascii="Times New Roman" w:hAnsi="Times New Roman" w:cs="Times New Roman"/>
-          <w:sz w:val="28"/>
-          <w:szCs w:val="28"/>
-        </w:rPr>
-        <w:t xml:space="preserve">, </w:t>
+        <w:t xml:space="preserve">е робот пытается сделать шаг в направлении, где нет ни стены, ни болота (замерзшее болото не считается), в такой очередности: вверх, </w:t>
       </w:r>
       <w:r>
         <w:rPr>
@@ -1675,35 +1635,10 @@
           <w:sz w:val="28"/>
           <w:szCs w:val="28"/>
         </w:rPr>
-        <w:t>При этом если в болоте до того, как оно замерзло, находился глупый робот, то он может сделать ход</w:t>
-      </w:r>
-      <w:r>
-        <w:rPr>
-          <w:rFonts w:ascii="Times New Roman" w:hAnsi="Times New Roman" w:cs="Times New Roman"/>
-          <w:sz w:val="28"/>
-          <w:szCs w:val="28"/>
-        </w:rPr>
-        <w:t>, если сейчас его очередь ходить</w:t>
+        <w:t>Когда зима кончается, болото оттаивает. При этом если на замерзшем болоте находился умный робот, то игра заканчивается, а если глупый — то он пропускает три хода.</w:t>
       </w:r>
       <w:bookmarkStart w:id="1" w:name="_GoBack"/>
       <w:bookmarkEnd w:id="1"/>
-      <w:r>
-        <w:rPr>
-          <w:rFonts w:ascii="Times New Roman" w:hAnsi="Times New Roman" w:cs="Times New Roman"/>
-          <w:sz w:val="28"/>
-          <w:szCs w:val="28"/>
-        </w:rPr>
-        <w:t>.</w:t>
-      </w:r>
-    </w:p>
-    <w:p>
-      <w:pPr>
-        <w:rPr>
-          <w:rFonts w:ascii="Times New Roman" w:hAnsi="Times New Roman" w:cs="Times New Roman"/>
-          <w:sz w:val="28"/>
-          <w:szCs w:val="28"/>
-        </w:rPr>
-      </w:pPr>
     </w:p>
     <w:p>
       <w:pPr>

</xml_diff>

<commit_message>
update scripts and diagrams
</commit_message>
<xml_diff>
--- a/scripts.docx
+++ b/scripts.docx
@@ -161,7 +161,31 @@
           <w:sz w:val="28"/>
           <w:szCs w:val="28"/>
         </w:rPr>
-        <w:t xml:space="preserve"> или попал в болото</w:t>
+        <w:t xml:space="preserve">, </w:t>
+      </w:r>
+      <w:r>
+        <w:rPr>
+          <w:rFonts w:ascii="Times New Roman" w:hAnsi="Times New Roman" w:cs="Times New Roman"/>
+          <w:sz w:val="28"/>
+          <w:szCs w:val="28"/>
+        </w:rPr>
+        <w:t>попал в болото</w:t>
+      </w:r>
+      <w:r>
+        <w:rPr>
+          <w:rFonts w:ascii="Times New Roman" w:hAnsi="Times New Roman" w:cs="Times New Roman"/>
+          <w:sz w:val="28"/>
+          <w:szCs w:val="28"/>
+        </w:rPr>
+        <w:t xml:space="preserve"> или </w:t>
+      </w:r>
+      <w:r>
+        <w:rPr>
+          <w:rFonts w:ascii="Times New Roman" w:hAnsi="Times New Roman" w:cs="Times New Roman"/>
+          <w:sz w:val="28"/>
+          <w:szCs w:val="28"/>
+        </w:rPr>
+        <w:t>шагнул в клетку с глупым роботом</w:t>
       </w:r>
       <w:r>
         <w:rPr>
@@ -474,7 +498,25 @@
           <w:sz w:val="28"/>
           <w:szCs w:val="28"/>
         </w:rPr>
-        <w:t>Если за болотом не стоит стена…</w:t>
+        <w:t xml:space="preserve">Если </w:t>
+      </w:r>
+      <w:r>
+        <w:rPr>
+          <w:rFonts w:ascii="Times New Roman" w:hAnsi="Times New Roman" w:cs="Times New Roman"/>
+          <w:sz w:val="28"/>
+          <w:szCs w:val="28"/>
+        </w:rPr>
+        <w:t>болото занимает не менее двух клеток в указанном направлении</w:t>
+      </w:r>
+      <w:bookmarkStart w:id="1" w:name="_GoBack"/>
+      <w:bookmarkEnd w:id="1"/>
+      <w:r>
+        <w:rPr>
+          <w:rFonts w:ascii="Times New Roman" w:hAnsi="Times New Roman" w:cs="Times New Roman"/>
+          <w:sz w:val="28"/>
+          <w:szCs w:val="28"/>
+        </w:rPr>
+        <w:t>…</w:t>
       </w:r>
     </w:p>
     <w:p>
@@ -1120,25 +1162,7 @@
           <w:sz w:val="28"/>
           <w:szCs w:val="28"/>
         </w:rPr>
-        <w:t xml:space="preserve">о глупый робот ловит </w:t>
-      </w:r>
-      <w:proofErr w:type="gramStart"/>
-      <w:r>
-        <w:rPr>
-          <w:rFonts w:ascii="Times New Roman" w:hAnsi="Times New Roman" w:cs="Times New Roman"/>
-          <w:sz w:val="28"/>
-          <w:szCs w:val="28"/>
-        </w:rPr>
-        <w:t>умного</w:t>
-      </w:r>
-      <w:proofErr w:type="gramEnd"/>
-      <w:r>
-        <w:rPr>
-          <w:rFonts w:ascii="Times New Roman" w:hAnsi="Times New Roman" w:cs="Times New Roman"/>
-          <w:sz w:val="28"/>
-          <w:szCs w:val="28"/>
-        </w:rPr>
-        <w:t xml:space="preserve"> и игра при этом завершается.</w:t>
+        <w:t>о глупый робот ловит умного и игра при этом завершается.</w:t>
       </w:r>
     </w:p>
     <w:p>
@@ -1467,17 +1491,7 @@
           <w:szCs w:val="28"/>
         </w:rPr>
         <w:lastRenderedPageBreak/>
-        <w:t>Когда начинается дождь, болото расширяется</w:t>
-      </w:r>
-      <w:bookmarkStart w:id="1" w:name="_GoBack"/>
-      <w:bookmarkEnd w:id="1"/>
-      <w:r>
-        <w:rPr>
-          <w:rFonts w:ascii="Times New Roman" w:hAnsi="Times New Roman" w:cs="Times New Roman"/>
-          <w:sz w:val="28"/>
-          <w:szCs w:val="28"/>
-        </w:rPr>
-        <w:t>.</w:t>
+        <w:t>Когда начинается дождь, болото расширяется.</w:t>
       </w:r>
     </w:p>
     <w:p>
@@ -1499,31 +1513,74 @@
           <w:sz w:val="28"/>
           <w:szCs w:val="28"/>
         </w:rPr>
-        <w:t xml:space="preserve">Если в </w:t>
-      </w:r>
-      <w:r>
-        <w:rPr>
-          <w:rFonts w:ascii="Times New Roman" w:hAnsi="Times New Roman" w:cs="Times New Roman"/>
-          <w:sz w:val="28"/>
-          <w:szCs w:val="28"/>
-        </w:rPr>
-        <w:t xml:space="preserve">этой клетке находился умный робот, то игра завершается; если глупый, то он пропускает </w:t>
-      </w:r>
-      <w:r>
-        <w:rPr>
-          <w:rFonts w:ascii="Times New Roman" w:hAnsi="Times New Roman" w:cs="Times New Roman"/>
-          <w:sz w:val="28"/>
-          <w:szCs w:val="28"/>
-        </w:rPr>
-        <w:t>свои ходы, пока не закончится дождь</w:t>
-      </w:r>
-      <w:r>
-        <w:rPr>
-          <w:rFonts w:ascii="Times New Roman" w:hAnsi="Times New Roman" w:cs="Times New Roman"/>
-          <w:sz w:val="28"/>
-          <w:szCs w:val="28"/>
-        </w:rPr>
-        <w:t>.</w:t>
+        <w:t>При прекращении</w:t>
+      </w:r>
+      <w:r>
+        <w:rPr>
+          <w:rFonts w:ascii="Times New Roman" w:hAnsi="Times New Roman" w:cs="Times New Roman"/>
+          <w:sz w:val="28"/>
+          <w:szCs w:val="28"/>
+        </w:rPr>
+        <w:t xml:space="preserve"> дождя болото сужается до прежних размеров.</w:t>
+      </w:r>
+    </w:p>
+    <w:p>
+      <w:pPr>
+        <w:pStyle w:val="af4"/>
+        <w:rPr>
+          <w:rFonts w:ascii="Times New Roman" w:hAnsi="Times New Roman" w:cs="Times New Roman"/>
+          <w:b/>
+          <w:szCs w:val="28"/>
+        </w:rPr>
+      </w:pPr>
+      <w:r>
+        <w:rPr>
+          <w:rFonts w:ascii="Times New Roman" w:hAnsi="Times New Roman" w:cs="Times New Roman"/>
+          <w:b/>
+          <w:szCs w:val="28"/>
+        </w:rPr>
+        <w:t>Расширение</w:t>
+      </w:r>
+      <w:r>
+        <w:rPr>
+          <w:rFonts w:ascii="Times New Roman" w:hAnsi="Times New Roman" w:cs="Times New Roman"/>
+          <w:b/>
+          <w:szCs w:val="28"/>
+        </w:rPr>
+        <w:t xml:space="preserve"> болота</w:t>
+      </w:r>
+    </w:p>
+    <w:p>
+      <w:pPr>
+        <w:rPr>
+          <w:rFonts w:ascii="Times New Roman" w:hAnsi="Times New Roman" w:cs="Times New Roman"/>
+          <w:sz w:val="28"/>
+          <w:szCs w:val="28"/>
+        </w:rPr>
+      </w:pPr>
+      <w:r>
+        <w:rPr>
+          <w:rFonts w:ascii="Times New Roman" w:hAnsi="Times New Roman" w:cs="Times New Roman"/>
+          <w:sz w:val="28"/>
+          <w:szCs w:val="28"/>
+        </w:rPr>
+        <w:t xml:space="preserve">Предусловие: </w:t>
+      </w:r>
+      <w:r>
+        <w:rPr>
+          <w:rFonts w:ascii="Times New Roman" w:hAnsi="Times New Roman" w:cs="Times New Roman"/>
+          <w:sz w:val="28"/>
+          <w:szCs w:val="28"/>
+        </w:rPr>
+        <w:t>начинается</w:t>
+      </w:r>
+      <w:r>
+        <w:rPr>
+          <w:rFonts w:ascii="Times New Roman" w:hAnsi="Times New Roman" w:cs="Times New Roman"/>
+          <w:sz w:val="28"/>
+          <w:szCs w:val="28"/>
+        </w:rPr>
+        <w:t xml:space="preserve"> дождь.</w:t>
       </w:r>
     </w:p>
     <w:p>
@@ -1531,7 +1588,7 @@
         <w:pStyle w:val="ab"/>
         <w:numPr>
           <w:ilvl w:val="0"/>
-          <w:numId w:val="4"/>
+          <w:numId w:val="7"/>
         </w:numPr>
         <w:rPr>
           <w:rFonts w:ascii="Times New Roman" w:hAnsi="Times New Roman" w:cs="Times New Roman"/>
@@ -1545,25 +1602,151 @@
           <w:sz w:val="28"/>
           <w:szCs w:val="28"/>
         </w:rPr>
-        <w:t>При прекращении</w:t>
-      </w:r>
-      <w:r>
-        <w:rPr>
-          <w:rFonts w:ascii="Times New Roman" w:hAnsi="Times New Roman" w:cs="Times New Roman"/>
-          <w:sz w:val="28"/>
-          <w:szCs w:val="28"/>
-        </w:rPr>
-        <w:t xml:space="preserve"> дождя болото сужается до прежних размеров.</w:t>
-      </w:r>
-    </w:p>
-    <w:p>
-      <w:pPr>
-        <w:rPr>
-          <w:rFonts w:ascii="Times New Roman" w:hAnsi="Times New Roman" w:cs="Times New Roman"/>
-          <w:sz w:val="28"/>
-          <w:szCs w:val="28"/>
-        </w:rPr>
-      </w:pPr>
+        <w:t>Система выбирает соседние клетки болота, сами не являющиеся болотом, и расширяет болото на некоторые из них</w:t>
+      </w:r>
+      <w:r>
+        <w:rPr>
+          <w:rFonts w:ascii="Times New Roman" w:hAnsi="Times New Roman" w:cs="Times New Roman"/>
+          <w:sz w:val="28"/>
+          <w:szCs w:val="28"/>
+        </w:rPr>
+        <w:t>.</w:t>
+      </w:r>
+    </w:p>
+    <w:p>
+      <w:pPr>
+        <w:pStyle w:val="ab"/>
+        <w:numPr>
+          <w:ilvl w:val="0"/>
+          <w:numId w:val="7"/>
+        </w:numPr>
+        <w:rPr>
+          <w:rFonts w:ascii="Times New Roman" w:hAnsi="Times New Roman" w:cs="Times New Roman"/>
+          <w:sz w:val="28"/>
+          <w:szCs w:val="28"/>
+        </w:rPr>
+      </w:pPr>
+      <w:r>
+        <w:rPr>
+          <w:rFonts w:ascii="Times New Roman" w:hAnsi="Times New Roman" w:cs="Times New Roman"/>
+          <w:sz w:val="28"/>
+          <w:szCs w:val="28"/>
+        </w:rPr>
+        <w:t>Если в одной из клеток, на которые болото расширилось,</w:t>
+      </w:r>
+      <w:r>
+        <w:rPr>
+          <w:rFonts w:ascii="Times New Roman" w:hAnsi="Times New Roman" w:cs="Times New Roman"/>
+          <w:sz w:val="28"/>
+          <w:szCs w:val="28"/>
+        </w:rPr>
+        <w:t xml:space="preserve"> находился умный</w:t>
+      </w:r>
+      <w:r>
+        <w:rPr>
+          <w:rFonts w:ascii="Times New Roman" w:hAnsi="Times New Roman" w:cs="Times New Roman"/>
+          <w:sz w:val="28"/>
+          <w:szCs w:val="28"/>
+        </w:rPr>
+        <w:t xml:space="preserve"> робот, то игра заканчивается, если глупый — он пропускает три хода.</w:t>
+      </w:r>
+    </w:p>
+    <w:p>
+      <w:pPr>
+        <w:pStyle w:val="af4"/>
+        <w:rPr>
+          <w:rFonts w:ascii="Times New Roman" w:hAnsi="Times New Roman" w:cs="Times New Roman"/>
+          <w:b/>
+          <w:szCs w:val="28"/>
+        </w:rPr>
+      </w:pPr>
+      <w:r>
+        <w:rPr>
+          <w:rFonts w:ascii="Times New Roman" w:hAnsi="Times New Roman" w:cs="Times New Roman"/>
+          <w:b/>
+          <w:szCs w:val="28"/>
+        </w:rPr>
+        <w:t>Сужение</w:t>
+      </w:r>
+      <w:r>
+        <w:rPr>
+          <w:rFonts w:ascii="Times New Roman" w:hAnsi="Times New Roman" w:cs="Times New Roman"/>
+          <w:b/>
+          <w:szCs w:val="28"/>
+        </w:rPr>
+        <w:t xml:space="preserve"> болота</w:t>
+      </w:r>
+    </w:p>
+    <w:p>
+      <w:pPr>
+        <w:rPr>
+          <w:rFonts w:ascii="Times New Roman" w:hAnsi="Times New Roman" w:cs="Times New Roman"/>
+          <w:sz w:val="28"/>
+          <w:szCs w:val="28"/>
+        </w:rPr>
+      </w:pPr>
+      <w:r>
+        <w:rPr>
+          <w:rFonts w:ascii="Times New Roman" w:hAnsi="Times New Roman" w:cs="Times New Roman"/>
+          <w:sz w:val="28"/>
+          <w:szCs w:val="28"/>
+        </w:rPr>
+        <w:t>Предусловие: дождь</w:t>
+      </w:r>
+      <w:r>
+        <w:rPr>
+          <w:rFonts w:ascii="Times New Roman" w:hAnsi="Times New Roman" w:cs="Times New Roman"/>
+          <w:sz w:val="28"/>
+          <w:szCs w:val="28"/>
+        </w:rPr>
+        <w:t xml:space="preserve"> </w:t>
+      </w:r>
+      <w:r>
+        <w:rPr>
+          <w:rFonts w:ascii="Times New Roman" w:hAnsi="Times New Roman" w:cs="Times New Roman"/>
+          <w:sz w:val="28"/>
+          <w:szCs w:val="28"/>
+        </w:rPr>
+        <w:t>заканчивается</w:t>
+      </w:r>
+      <w:r>
+        <w:rPr>
+          <w:rFonts w:ascii="Times New Roman" w:hAnsi="Times New Roman" w:cs="Times New Roman"/>
+          <w:sz w:val="28"/>
+          <w:szCs w:val="28"/>
+        </w:rPr>
+        <w:t>.</w:t>
+      </w:r>
+    </w:p>
+    <w:p>
+      <w:pPr>
+        <w:pStyle w:val="ab"/>
+        <w:numPr>
+          <w:ilvl w:val="0"/>
+          <w:numId w:val="8"/>
+        </w:numPr>
+        <w:rPr>
+          <w:rFonts w:ascii="Times New Roman" w:hAnsi="Times New Roman" w:cs="Times New Roman"/>
+          <w:sz w:val="28"/>
+          <w:szCs w:val="28"/>
+        </w:rPr>
+      </w:pPr>
+      <w:r>
+        <w:rPr>
+          <w:rFonts w:ascii="Times New Roman" w:hAnsi="Times New Roman" w:cs="Times New Roman"/>
+          <w:sz w:val="28"/>
+          <w:szCs w:val="28"/>
+        </w:rPr>
+        <w:t>Система сужает болото до изначального размера</w:t>
+      </w:r>
+      <w:r>
+        <w:rPr>
+          <w:rFonts w:ascii="Times New Roman" w:hAnsi="Times New Roman" w:cs="Times New Roman"/>
+          <w:sz w:val="28"/>
+          <w:szCs w:val="28"/>
+        </w:rPr>
+        <w:t>.</w:t>
+      </w:r>
     </w:p>
     <w:p>
       <w:pPr>
@@ -1689,24 +1872,6 @@
         </w:rPr>
         <w:t>Времена года меняются через какой-то промежуток времени.</w:t>
       </w:r>
-    </w:p>
-    <w:p>
-      <w:pPr>
-        <w:rPr>
-          <w:rFonts w:ascii="Times New Roman" w:hAnsi="Times New Roman" w:cs="Times New Roman"/>
-          <w:sz w:val="28"/>
-          <w:szCs w:val="28"/>
-        </w:rPr>
-      </w:pPr>
-    </w:p>
-    <w:p>
-      <w:pPr>
-        <w:rPr>
-          <w:rFonts w:ascii="Times New Roman" w:hAnsi="Times New Roman" w:cs="Times New Roman"/>
-          <w:sz w:val="28"/>
-          <w:szCs w:val="28"/>
-        </w:rPr>
-      </w:pPr>
     </w:p>
     <w:sectPr>
       <w:pgSz w:w="11906" w:h="16838"/>
@@ -2170,6 +2335,178 @@
     </w:lvl>
   </w:abstractNum>
   <w:abstractNum w:abstractNumId="5" w15:restartNumberingAfterBreak="0">
+    <w:nsid w:val="4D353F4B"/>
+    <w:multiLevelType w:val="multilevel"/>
+    <w:tmpl w:val="0419001F"/>
+    <w:lvl w:ilvl="0">
+      <w:start w:val="1"/>
+      <w:numFmt w:val="decimal"/>
+      <w:lvlText w:val="%1."/>
+      <w:lvlJc w:val="left"/>
+      <w:pPr>
+        <w:ind w:left="360" w:hanging="360"/>
+      </w:pPr>
+    </w:lvl>
+    <w:lvl w:ilvl="1">
+      <w:start w:val="1"/>
+      <w:numFmt w:val="decimal"/>
+      <w:lvlText w:val="%1.%2."/>
+      <w:lvlJc w:val="left"/>
+      <w:pPr>
+        <w:ind w:left="792" w:hanging="432"/>
+      </w:pPr>
+    </w:lvl>
+    <w:lvl w:ilvl="2">
+      <w:start w:val="1"/>
+      <w:numFmt w:val="decimal"/>
+      <w:lvlText w:val="%1.%2.%3."/>
+      <w:lvlJc w:val="left"/>
+      <w:pPr>
+        <w:ind w:left="1224" w:hanging="504"/>
+      </w:pPr>
+    </w:lvl>
+    <w:lvl w:ilvl="3">
+      <w:start w:val="1"/>
+      <w:numFmt w:val="decimal"/>
+      <w:lvlText w:val="%1.%2.%3.%4."/>
+      <w:lvlJc w:val="left"/>
+      <w:pPr>
+        <w:ind w:left="1728" w:hanging="648"/>
+      </w:pPr>
+    </w:lvl>
+    <w:lvl w:ilvl="4">
+      <w:start w:val="1"/>
+      <w:numFmt w:val="decimal"/>
+      <w:lvlText w:val="%1.%2.%3.%4.%5."/>
+      <w:lvlJc w:val="left"/>
+      <w:pPr>
+        <w:ind w:left="2232" w:hanging="792"/>
+      </w:pPr>
+    </w:lvl>
+    <w:lvl w:ilvl="5">
+      <w:start w:val="1"/>
+      <w:numFmt w:val="decimal"/>
+      <w:lvlText w:val="%1.%2.%3.%4.%5.%6."/>
+      <w:lvlJc w:val="left"/>
+      <w:pPr>
+        <w:ind w:left="2736" w:hanging="936"/>
+      </w:pPr>
+    </w:lvl>
+    <w:lvl w:ilvl="6">
+      <w:start w:val="1"/>
+      <w:numFmt w:val="decimal"/>
+      <w:lvlText w:val="%1.%2.%3.%4.%5.%6.%7."/>
+      <w:lvlJc w:val="left"/>
+      <w:pPr>
+        <w:ind w:left="3240" w:hanging="1080"/>
+      </w:pPr>
+    </w:lvl>
+    <w:lvl w:ilvl="7">
+      <w:start w:val="1"/>
+      <w:numFmt w:val="decimal"/>
+      <w:lvlText w:val="%1.%2.%3.%4.%5.%6.%7.%8."/>
+      <w:lvlJc w:val="left"/>
+      <w:pPr>
+        <w:ind w:left="3744" w:hanging="1224"/>
+      </w:pPr>
+    </w:lvl>
+    <w:lvl w:ilvl="8">
+      <w:start w:val="1"/>
+      <w:numFmt w:val="decimal"/>
+      <w:lvlText w:val="%1.%2.%3.%4.%5.%6.%7.%8.%9."/>
+      <w:lvlJc w:val="left"/>
+      <w:pPr>
+        <w:ind w:left="4320" w:hanging="1440"/>
+      </w:pPr>
+    </w:lvl>
+  </w:abstractNum>
+  <w:abstractNum w:abstractNumId="6" w15:restartNumberingAfterBreak="0">
+    <w:nsid w:val="69006AAF"/>
+    <w:multiLevelType w:val="multilevel"/>
+    <w:tmpl w:val="0419001F"/>
+    <w:lvl w:ilvl="0">
+      <w:start w:val="1"/>
+      <w:numFmt w:val="decimal"/>
+      <w:lvlText w:val="%1."/>
+      <w:lvlJc w:val="left"/>
+      <w:pPr>
+        <w:ind w:left="360" w:hanging="360"/>
+      </w:pPr>
+    </w:lvl>
+    <w:lvl w:ilvl="1">
+      <w:start w:val="1"/>
+      <w:numFmt w:val="decimal"/>
+      <w:lvlText w:val="%1.%2."/>
+      <w:lvlJc w:val="left"/>
+      <w:pPr>
+        <w:ind w:left="792" w:hanging="432"/>
+      </w:pPr>
+    </w:lvl>
+    <w:lvl w:ilvl="2">
+      <w:start w:val="1"/>
+      <w:numFmt w:val="decimal"/>
+      <w:lvlText w:val="%1.%2.%3."/>
+      <w:lvlJc w:val="left"/>
+      <w:pPr>
+        <w:ind w:left="1224" w:hanging="504"/>
+      </w:pPr>
+    </w:lvl>
+    <w:lvl w:ilvl="3">
+      <w:start w:val="1"/>
+      <w:numFmt w:val="decimal"/>
+      <w:lvlText w:val="%1.%2.%3.%4."/>
+      <w:lvlJc w:val="left"/>
+      <w:pPr>
+        <w:ind w:left="1728" w:hanging="648"/>
+      </w:pPr>
+    </w:lvl>
+    <w:lvl w:ilvl="4">
+      <w:start w:val="1"/>
+      <w:numFmt w:val="decimal"/>
+      <w:lvlText w:val="%1.%2.%3.%4.%5."/>
+      <w:lvlJc w:val="left"/>
+      <w:pPr>
+        <w:ind w:left="2232" w:hanging="792"/>
+      </w:pPr>
+    </w:lvl>
+    <w:lvl w:ilvl="5">
+      <w:start w:val="1"/>
+      <w:numFmt w:val="decimal"/>
+      <w:lvlText w:val="%1.%2.%3.%4.%5.%6."/>
+      <w:lvlJc w:val="left"/>
+      <w:pPr>
+        <w:ind w:left="2736" w:hanging="936"/>
+      </w:pPr>
+    </w:lvl>
+    <w:lvl w:ilvl="6">
+      <w:start w:val="1"/>
+      <w:numFmt w:val="decimal"/>
+      <w:lvlText w:val="%1.%2.%3.%4.%5.%6.%7."/>
+      <w:lvlJc w:val="left"/>
+      <w:pPr>
+        <w:ind w:left="3240" w:hanging="1080"/>
+      </w:pPr>
+    </w:lvl>
+    <w:lvl w:ilvl="7">
+      <w:start w:val="1"/>
+      <w:numFmt w:val="decimal"/>
+      <w:lvlText w:val="%1.%2.%3.%4.%5.%6.%7.%8."/>
+      <w:lvlJc w:val="left"/>
+      <w:pPr>
+        <w:ind w:left="3744" w:hanging="1224"/>
+      </w:pPr>
+    </w:lvl>
+    <w:lvl w:ilvl="8">
+      <w:start w:val="1"/>
+      <w:numFmt w:val="decimal"/>
+      <w:lvlText w:val="%1.%2.%3.%4.%5.%6.%7.%8.%9."/>
+      <w:lvlJc w:val="left"/>
+      <w:pPr>
+        <w:ind w:left="4320" w:hanging="1440"/>
+      </w:pPr>
+    </w:lvl>
+  </w:abstractNum>
+  <w:abstractNum w:abstractNumId="7" w15:restartNumberingAfterBreak="0">
     <w:nsid w:val="747C777A"/>
     <w:multiLevelType w:val="multilevel"/>
     <w:tmpl w:val="ED58CCE4"/>
@@ -2266,7 +2603,7 @@
     <w:abstractNumId w:val="3"/>
   </w:num>
   <w:num w:numId="3">
-    <w:abstractNumId w:val="5"/>
+    <w:abstractNumId w:val="7"/>
   </w:num>
   <w:num w:numId="4">
     <w:abstractNumId w:val="4"/>
@@ -2276,6 +2613,12 @@
   </w:num>
   <w:num w:numId="6">
     <w:abstractNumId w:val="2"/>
+  </w:num>
+  <w:num w:numId="7">
+    <w:abstractNumId w:val="5"/>
+  </w:num>
+  <w:num w:numId="8">
+    <w:abstractNumId w:val="6"/>
   </w:num>
 </w:numbering>
 </file>

</xml_diff>